<commit_message>
Update documents for Blazor v.3.0.0 preview 9.
</commit_message>
<xml_diff>
--- a/.assets/fig-1.docx
+++ b/.assets/fig-1.docx
@@ -55,13 +55,36 @@
                         <w:txbxContent>
                           <w:p>
                             <w:r>
+                              <w:t xml:space="preserve">Client-side </w:t>
+                            </w:r>
+                            <w:r>
                               <w:rPr>
                                 <w:rFonts w:hint="eastAsia"/>
                               </w:rPr>
                               <w:t>B</w:t>
                             </w:r>
                             <w:r>
-                              <w:t>lazor (~v.0.8.0) app has no time zone info, and the local time zone is always UTC wherever.</w:t>
+                              <w:t>lazor</w:t>
+                            </w:r>
+                            <w:r>
+                              <w:t xml:space="preserve"> </w:t>
+                            </w:r>
+                            <w:r>
+                              <w:t>(~v</w:t>
+                            </w:r>
+                            <w:r>
+                              <w:t>.3.0.0 Preview 9</w:t>
+                            </w:r>
+                            <w:r>
+                              <w:t xml:space="preserve">) </w:t>
+                            </w:r>
+                            <w:r>
+                              <w:t xml:space="preserve">WebAssembly </w:t>
+                            </w:r>
+                            <w:bookmarkStart w:id="0" w:name="_GoBack"/>
+                            <w:bookmarkEnd w:id="0"/>
+                            <w:r>
+                              <w:t>app has no time zone info, and the local time zone is always UTC wherever.</w:t>
                             </w:r>
                           </w:p>
                         </w:txbxContent>
@@ -96,13 +119,36 @@
                   <w:txbxContent>
                     <w:p>
                       <w:r>
+                        <w:t xml:space="preserve">Client-side </w:t>
+                      </w:r>
+                      <w:r>
                         <w:rPr>
                           <w:rFonts w:hint="eastAsia"/>
                         </w:rPr>
                         <w:t>B</w:t>
                       </w:r>
                       <w:r>
-                        <w:t>lazor (~v.0.8.0) app has no time zone info, and the local time zone is always UTC wherever.</w:t>
+                        <w:t>lazor</w:t>
+                      </w:r>
+                      <w:r>
+                        <w:t xml:space="preserve"> </w:t>
+                      </w:r>
+                      <w:r>
+                        <w:t>(~v</w:t>
+                      </w:r>
+                      <w:r>
+                        <w:t>.3.0.0 Preview 9</w:t>
+                      </w:r>
+                      <w:r>
+                        <w:t xml:space="preserve">) </w:t>
+                      </w:r>
+                      <w:r>
+                        <w:t xml:space="preserve">WebAssembly </w:t>
+                      </w:r>
+                      <w:bookmarkStart w:id="1" w:name="_GoBack"/>
+                      <w:bookmarkEnd w:id="1"/>
+                      <w:r>
+                        <w:t>app has no time zone info, and the local time zone is always UTC wherever.</w:t>
                       </w:r>
                     </w:p>
                   </w:txbxContent>
@@ -165,13 +211,7 @@
                         <w:txbxContent>
                           <w:p>
                             <w:r>
-                              <w:t xml:space="preserve">"Blazor </w:t>
-                            </w:r>
-                            <w:r>
-                              <w:t>Time Zone</w:t>
-                            </w:r>
-                            <w:r>
-                              <w:t xml:space="preserve"> Kit" install time zone list that is compatible with .NET Framework to the Blazor app, in addition, it </w:t>
+                              <w:t xml:space="preserve">"Blazor Time Zone Kit" install time zone list that is compatible with .NET Framework to the Blazor app, in addition, it </w:t>
                             </w:r>
                             <w:r>
                               <w:t>initializes</w:t>
@@ -251,7 +291,7 @@
                     <pic:cNvPicPr/>
                   </pic:nvPicPr>
                   <pic:blipFill>
-                    <a:blip r:embed="rId4"/>
+                    <a:blip r:embed="rId6"/>
                     <a:stretch>
                       <a:fillRect/>
                     </a:stretch>
@@ -271,8 +311,6 @@
           </wp:inline>
         </w:drawing>
       </w:r>
-      <w:bookmarkStart w:id="0" w:name="_GoBack"/>
-      <w:bookmarkEnd w:id="0"/>
     </w:p>
     <w:sectPr>
       <w:pgSz w:w="12240" w:h="15840"/>
@@ -282,6 +320,56 @@
     </w:sectPr>
   </w:body>
 </w:document>
+</file>
+
+<file path=word/endnotes.xml><?xml version="1.0" encoding="utf-8"?>
+<w:endnotes xmlns:wpc="http://schemas.microsoft.com/office/word/2010/wordprocessingCanvas" xmlns:cx="http://schemas.microsoft.com/office/drawing/2014/chartex" xmlns:cx1="http://schemas.microsoft.com/office/drawing/2015/9/8/chartex" xmlns:cx2="http://schemas.microsoft.com/office/drawing/2015/10/21/chartex" xmlns:cx3="http://schemas.microsoft.com/office/drawing/2016/5/9/chartex" xmlns:cx4="http://schemas.microsoft.com/office/drawing/2016/5/10/chartex" xmlns:cx5="http://schemas.microsoft.com/office/drawing/2016/5/11/chartex" xmlns:cx6="http://schemas.microsoft.com/office/drawing/2016/5/12/chartex" xmlns:cx7="http://schemas.microsoft.com/office/drawing/2016/5/13/chartex" xmlns:cx8="http://schemas.microsoft.com/office/drawing/2016/5/14/chartex" xmlns:mc="http://schemas.openxmlformats.org/markup-compatibility/2006" xmlns:aink="http://schemas.microsoft.com/office/drawing/2016/ink" xmlns:am3d="http://schemas.microsoft.com/office/drawing/2017/model3d" xmlns:o="urn:schemas-microsoft-com:office:office" xmlns:r="http://schemas.openxmlformats.org/officeDocument/2006/relationships" xmlns:m="http://schemas.openxmlformats.org/officeDocument/2006/math" xmlns:v="urn:schemas-microsoft-com:vml" xmlns:wp14="http://schemas.microsoft.com/office/word/2010/wordprocessingDrawing" xmlns:wp="http://schemas.openxmlformats.org/drawingml/2006/wordprocessingDrawing" xmlns:w10="urn:schemas-microsoft-com:office:word" xmlns:w="http://schemas.openxmlformats.org/wordprocessingml/2006/main" xmlns:w14="http://schemas.microsoft.com/office/word/2010/wordml" xmlns:w15="http://schemas.microsoft.com/office/word/2012/wordml" xmlns:w16cid="http://schemas.microsoft.com/office/word/2016/wordml/cid" xmlns:w16se="http://schemas.microsoft.com/office/word/2015/wordml/symex" xmlns:wpg="http://schemas.microsoft.com/office/word/2010/wordprocessingGroup" xmlns:wpi="http://schemas.microsoft.com/office/word/2010/wordprocessingInk" xmlns:wne="http://schemas.microsoft.com/office/word/2006/wordml" xmlns:wps="http://schemas.microsoft.com/office/word/2010/wordprocessingShape" mc:Ignorable="w14 w15 w16se w16cid wp14">
+  <w:endnote w:type="separator" w:id="-1">
+    <w:p>
+      <w:pPr>
+        <w:spacing w:after="0" w:line="240" w:lineRule="auto"/>
+      </w:pPr>
+      <w:r>
+        <w:separator/>
+      </w:r>
+    </w:p>
+  </w:endnote>
+  <w:endnote w:type="continuationSeparator" w:id="0">
+    <w:p>
+      <w:pPr>
+        <w:spacing w:after="0" w:line="240" w:lineRule="auto"/>
+      </w:pPr>
+      <w:r>
+        <w:continuationSeparator/>
+      </w:r>
+    </w:p>
+  </w:endnote>
+</w:endnotes>
+</file>
+
+<file path=word/footnotes.xml><?xml version="1.0" encoding="utf-8"?>
+<w:footnotes xmlns:wpc="http://schemas.microsoft.com/office/word/2010/wordprocessingCanvas" xmlns:cx="http://schemas.microsoft.com/office/drawing/2014/chartex" xmlns:cx1="http://schemas.microsoft.com/office/drawing/2015/9/8/chartex" xmlns:cx2="http://schemas.microsoft.com/office/drawing/2015/10/21/chartex" xmlns:cx3="http://schemas.microsoft.com/office/drawing/2016/5/9/chartex" xmlns:cx4="http://schemas.microsoft.com/office/drawing/2016/5/10/chartex" xmlns:cx5="http://schemas.microsoft.com/office/drawing/2016/5/11/chartex" xmlns:cx6="http://schemas.microsoft.com/office/drawing/2016/5/12/chartex" xmlns:cx7="http://schemas.microsoft.com/office/drawing/2016/5/13/chartex" xmlns:cx8="http://schemas.microsoft.com/office/drawing/2016/5/14/chartex" xmlns:mc="http://schemas.openxmlformats.org/markup-compatibility/2006" xmlns:aink="http://schemas.microsoft.com/office/drawing/2016/ink" xmlns:am3d="http://schemas.microsoft.com/office/drawing/2017/model3d" xmlns:o="urn:schemas-microsoft-com:office:office" xmlns:r="http://schemas.openxmlformats.org/officeDocument/2006/relationships" xmlns:m="http://schemas.openxmlformats.org/officeDocument/2006/math" xmlns:v="urn:schemas-microsoft-com:vml" xmlns:wp14="http://schemas.microsoft.com/office/word/2010/wordprocessingDrawing" xmlns:wp="http://schemas.openxmlformats.org/drawingml/2006/wordprocessingDrawing" xmlns:w10="urn:schemas-microsoft-com:office:word" xmlns:w="http://schemas.openxmlformats.org/wordprocessingml/2006/main" xmlns:w14="http://schemas.microsoft.com/office/word/2010/wordml" xmlns:w15="http://schemas.microsoft.com/office/word/2012/wordml" xmlns:w16cid="http://schemas.microsoft.com/office/word/2016/wordml/cid" xmlns:w16se="http://schemas.microsoft.com/office/word/2015/wordml/symex" xmlns:wpg="http://schemas.microsoft.com/office/word/2010/wordprocessingGroup" xmlns:wpi="http://schemas.microsoft.com/office/word/2010/wordprocessingInk" xmlns:wne="http://schemas.microsoft.com/office/word/2006/wordml" xmlns:wps="http://schemas.microsoft.com/office/word/2010/wordprocessingShape" mc:Ignorable="w14 w15 w16se w16cid wp14">
+  <w:footnote w:type="separator" w:id="-1">
+    <w:p>
+      <w:pPr>
+        <w:spacing w:after="0" w:line="240" w:lineRule="auto"/>
+      </w:pPr>
+      <w:r>
+        <w:separator/>
+      </w:r>
+    </w:p>
+  </w:footnote>
+  <w:footnote w:type="continuationSeparator" w:id="0">
+    <w:p>
+      <w:pPr>
+        <w:spacing w:after="0" w:line="240" w:lineRule="auto"/>
+      </w:pPr>
+      <w:r>
+        <w:continuationSeparator/>
+      </w:r>
+    </w:p>
+  </w:footnote>
+</w:footnotes>
 </file>
 
 <file path=word/styles.xml><?xml version="1.0" encoding="utf-8"?>
@@ -678,17 +766,17 @@
     <w:lsdException w:name="Hashtag" w:semiHidden="1" w:unhideWhenUsed="1"/>
     <w:lsdException w:name="Unresolved Mention" w:semiHidden="1" w:unhideWhenUsed="1"/>
   </w:latentStyles>
-  <w:style w:type="paragraph" w:default="1" w:styleId="a">
+  <w:style w:type="paragraph" w:default="1" w:styleId="Normal">
     <w:name w:val="Normal"/>
     <w:qFormat/>
   </w:style>
-  <w:style w:type="character" w:default="1" w:styleId="a0">
+  <w:style w:type="character" w:default="1" w:styleId="DefaultParagraphFont">
     <w:name w:val="Default Paragraph Font"/>
     <w:uiPriority w:val="1"/>
     <w:semiHidden/>
     <w:unhideWhenUsed/>
   </w:style>
-  <w:style w:type="table" w:default="1" w:styleId="a1">
+  <w:style w:type="table" w:default="1" w:styleId="TableNormal">
     <w:name w:val="Normal Table"/>
     <w:uiPriority w:val="99"/>
     <w:semiHidden/>
@@ -703,15 +791,15 @@
       </w:tblCellMar>
     </w:tblPr>
   </w:style>
-  <w:style w:type="numbering" w:default="1" w:styleId="a2">
+  <w:style w:type="numbering" w:default="1" w:styleId="NoList">
     <w:name w:val="No List"/>
     <w:uiPriority w:val="99"/>
     <w:semiHidden/>
     <w:unhideWhenUsed/>
   </w:style>
-  <w:style w:type="paragraph" w:styleId="Web">
+  <w:style w:type="paragraph" w:styleId="NormalWeb">
     <w:name w:val="Normal (Web)"/>
-    <w:basedOn w:val="a"/>
+    <w:basedOn w:val="Normal"/>
     <w:uiPriority w:val="99"/>
     <w:semiHidden/>
     <w:unhideWhenUsed/>
@@ -724,6 +812,80 @@
       <w:sz w:val="24"/>
       <w:szCs w:val="24"/>
     </w:rPr>
+  </w:style>
+  <w:style w:type="paragraph" w:styleId="BalloonText">
+    <w:name w:val="Balloon Text"/>
+    <w:basedOn w:val="Normal"/>
+    <w:link w:val="BalloonTextChar"/>
+    <w:uiPriority w:val="99"/>
+    <w:semiHidden/>
+    <w:unhideWhenUsed/>
+    <w:rsid w:val="00B519A3"/>
+    <w:pPr>
+      <w:spacing w:after="0" w:line="240" w:lineRule="auto"/>
+    </w:pPr>
+    <w:rPr>
+      <w:rFonts w:ascii="Segoe UI" w:hAnsi="Segoe UI" w:cs="Segoe UI"/>
+      <w:sz w:val="18"/>
+      <w:szCs w:val="18"/>
+    </w:rPr>
+  </w:style>
+  <w:style w:type="character" w:customStyle="1" w:styleId="BalloonTextChar">
+    <w:name w:val="Balloon Text Char"/>
+    <w:basedOn w:val="DefaultParagraphFont"/>
+    <w:link w:val="BalloonText"/>
+    <w:uiPriority w:val="99"/>
+    <w:semiHidden/>
+    <w:rsid w:val="00B519A3"/>
+    <w:rPr>
+      <w:rFonts w:ascii="Segoe UI" w:hAnsi="Segoe UI" w:cs="Segoe UI"/>
+      <w:sz w:val="18"/>
+      <w:szCs w:val="18"/>
+    </w:rPr>
+  </w:style>
+  <w:style w:type="paragraph" w:styleId="Header">
+    <w:name w:val="header"/>
+    <w:basedOn w:val="Normal"/>
+    <w:link w:val="HeaderChar"/>
+    <w:uiPriority w:val="99"/>
+    <w:unhideWhenUsed/>
+    <w:rsid w:val="00B519A3"/>
+    <w:pPr>
+      <w:tabs>
+        <w:tab w:val="center" w:pos="4419"/>
+        <w:tab w:val="right" w:pos="8838"/>
+      </w:tabs>
+      <w:spacing w:after="0" w:line="240" w:lineRule="auto"/>
+    </w:pPr>
+  </w:style>
+  <w:style w:type="character" w:customStyle="1" w:styleId="HeaderChar">
+    <w:name w:val="Header Char"/>
+    <w:basedOn w:val="DefaultParagraphFont"/>
+    <w:link w:val="Header"/>
+    <w:uiPriority w:val="99"/>
+    <w:rsid w:val="00B519A3"/>
+  </w:style>
+  <w:style w:type="paragraph" w:styleId="Footer">
+    <w:name w:val="footer"/>
+    <w:basedOn w:val="Normal"/>
+    <w:link w:val="FooterChar"/>
+    <w:uiPriority w:val="99"/>
+    <w:unhideWhenUsed/>
+    <w:rsid w:val="00B519A3"/>
+    <w:pPr>
+      <w:tabs>
+        <w:tab w:val="center" w:pos="4419"/>
+        <w:tab w:val="right" w:pos="8838"/>
+      </w:tabs>
+      <w:spacing w:after="0" w:line="240" w:lineRule="auto"/>
+    </w:pPr>
+  </w:style>
+  <w:style w:type="character" w:customStyle="1" w:styleId="FooterChar">
+    <w:name w:val="Footer Char"/>
+    <w:basedOn w:val="DefaultParagraphFont"/>
+    <w:link w:val="Footer"/>
+    <w:uiPriority w:val="99"/>
+    <w:rsid w:val="00B519A3"/>
   </w:style>
 </w:styles>
 </file>

</xml_diff>